<commit_message>
Updated Official files and cleaned the directory
</commit_message>
<xml_diff>
--- a/Specifications/Topic Outline.docx
+++ b/Specifications/Topic Outline.docx
@@ -96,7 +96,11 @@
           <w:tcPr>
             <w:tcW w:w="2311" w:type="dxa"/>
           </w:tcPr>
-          <w:p/>
+          <w:p>
+            <w:r>
+              <w:t>Equations and functions</w:t>
+            </w:r>
+          </w:p>
         </w:tc>
       </w:tr>
       <w:tr>
@@ -130,7 +134,11 @@
           <w:tcPr>
             <w:tcW w:w="2311" w:type="dxa"/>
           </w:tcPr>
-          <w:p/>
+          <w:p>
+            <w:r>
+              <w:t>Introduction to calculus</w:t>
+            </w:r>
+          </w:p>
         </w:tc>
       </w:tr>
       <w:tr>
@@ -156,15 +164,19 @@
           </w:tcPr>
           <w:p>
             <w:r>
-              <w:t>Market structure</w:t>
-            </w:r>
-          </w:p>
-        </w:tc>
-        <w:tc>
-          <w:tcPr>
-            <w:tcW w:w="2311" w:type="dxa"/>
-          </w:tcPr>
-          <w:p/>
+              <w:t>Market failure-regulation</w:t>
+            </w:r>
+          </w:p>
+        </w:tc>
+        <w:tc>
+          <w:tcPr>
+            <w:tcW w:w="2311" w:type="dxa"/>
+          </w:tcPr>
+          <w:p>
+            <w:r>
+              <w:t>Optimisation</w:t>
+            </w:r>
+          </w:p>
         </w:tc>
       </w:tr>
       <w:tr>
@@ -225,15 +237,19 @@
           </w:tcPr>
           <w:p>
             <w:r>
-              <w:t>Macroeconomics</w:t>
-            </w:r>
-          </w:p>
-        </w:tc>
-        <w:tc>
-          <w:tcPr>
-            <w:tcW w:w="2311" w:type="dxa"/>
-          </w:tcPr>
-          <w:p/>
+              <w:t>Market structure</w:t>
+            </w:r>
+          </w:p>
+        </w:tc>
+        <w:tc>
+          <w:tcPr>
+            <w:tcW w:w="2311" w:type="dxa"/>
+          </w:tcPr>
+          <w:p>
+            <w:r>
+              <w:t>Linear algebra</w:t>
+            </w:r>
+          </w:p>
         </w:tc>
       </w:tr>
       <w:tr>
@@ -294,15 +310,19 @@
           </w:tcPr>
           <w:p>
             <w:r>
-              <w:t>AD-AS</w:t>
-            </w:r>
-          </w:p>
-        </w:tc>
-        <w:tc>
-          <w:tcPr>
-            <w:tcW w:w="2311" w:type="dxa"/>
-          </w:tcPr>
-          <w:p/>
+              <w:t>Macroeconomics</w:t>
+            </w:r>
+          </w:p>
+        </w:tc>
+        <w:tc>
+          <w:tcPr>
+            <w:tcW w:w="2311" w:type="dxa"/>
+          </w:tcPr>
+          <w:p>
+            <w:r>
+              <w:t>Linear algebra</w:t>
+            </w:r>
+          </w:p>
         </w:tc>
       </w:tr>
       <w:tr>
@@ -363,15 +383,19 @@
           </w:tcPr>
           <w:p>
             <w:r>
-              <w:t>Economic growth</w:t>
-            </w:r>
-          </w:p>
-        </w:tc>
-        <w:tc>
-          <w:tcPr>
-            <w:tcW w:w="2311" w:type="dxa"/>
-          </w:tcPr>
-          <w:p/>
+              <w:t>AD-AS</w:t>
+            </w:r>
+          </w:p>
+        </w:tc>
+        <w:tc>
+          <w:tcPr>
+            <w:tcW w:w="2311" w:type="dxa"/>
+          </w:tcPr>
+          <w:p>
+            <w:r>
+              <w:t>Financial maths</w:t>
+            </w:r>
+          </w:p>
         </w:tc>
       </w:tr>
       <w:tr>
@@ -432,17 +456,19 @@
           </w:tcPr>
           <w:p>
             <w:r>
-              <w:t>Agency theory</w:t>
-            </w:r>
-            <w:bookmarkStart w:id="0" w:name="_GoBack"/>
-            <w:bookmarkEnd w:id="0"/>
-          </w:p>
-        </w:tc>
-        <w:tc>
-          <w:tcPr>
-            <w:tcW w:w="2311" w:type="dxa"/>
-          </w:tcPr>
-          <w:p/>
+              <w:t>Economic growth</w:t>
+            </w:r>
+          </w:p>
+        </w:tc>
+        <w:tc>
+          <w:tcPr>
+            <w:tcW w:w="2311" w:type="dxa"/>
+          </w:tcPr>
+          <w:p>
+            <w:r>
+              <w:t>Financial maths</w:t>
+            </w:r>
+          </w:p>
         </w:tc>
       </w:tr>
       <w:tr>
@@ -503,15 +529,19 @@
           </w:tcPr>
           <w:p>
             <w:r>
-              <w:t>Central bank</w:t>
-            </w:r>
-          </w:p>
-        </w:tc>
-        <w:tc>
-          <w:tcPr>
-            <w:tcW w:w="2311" w:type="dxa"/>
-          </w:tcPr>
-          <w:p/>
+              <w:t>Unemployment-inflation</w:t>
+            </w:r>
+          </w:p>
+        </w:tc>
+        <w:tc>
+          <w:tcPr>
+            <w:tcW w:w="2311" w:type="dxa"/>
+          </w:tcPr>
+          <w:p>
+            <w:r>
+              <w:t xml:space="preserve">Other? </w:t>
+            </w:r>
+          </w:p>
         </w:tc>
       </w:tr>
       <w:tr>
@@ -563,15 +593,19 @@
           </w:tcPr>
           <w:p>
             <w:r>
-              <w:t>Money</w:t>
-            </w:r>
-          </w:p>
-        </w:tc>
-        <w:tc>
-          <w:tcPr>
-            <w:tcW w:w="2311" w:type="dxa"/>
-          </w:tcPr>
-          <w:p/>
+              <w:t>Agency theory</w:t>
+            </w:r>
+          </w:p>
+        </w:tc>
+        <w:tc>
+          <w:tcPr>
+            <w:tcW w:w="2311" w:type="dxa"/>
+          </w:tcPr>
+          <w:p>
+            <w:r>
+              <w:t>Index numbers</w:t>
+            </w:r>
+          </w:p>
         </w:tc>
       </w:tr>
       <w:tr>
@@ -632,15 +666,19 @@
           </w:tcPr>
           <w:p>
             <w:r>
-              <w:t>The role of the financial system</w:t>
-            </w:r>
-          </w:p>
-        </w:tc>
-        <w:tc>
-          <w:tcPr>
-            <w:tcW w:w="2311" w:type="dxa"/>
-          </w:tcPr>
-          <w:p/>
+              <w:t>Central bank</w:t>
+            </w:r>
+          </w:p>
+        </w:tc>
+        <w:tc>
+          <w:tcPr>
+            <w:tcW w:w="2311" w:type="dxa"/>
+          </w:tcPr>
+          <w:p>
+            <w:r>
+              <w:t>Probability</w:t>
+            </w:r>
+          </w:p>
         </w:tc>
       </w:tr>
       <w:tr>
@@ -701,15 +739,19 @@
           </w:tcPr>
           <w:p>
             <w:r>
-              <w:t>Balance of payments and international markets</w:t>
-            </w:r>
-          </w:p>
-        </w:tc>
-        <w:tc>
-          <w:tcPr>
-            <w:tcW w:w="2311" w:type="dxa"/>
-          </w:tcPr>
-          <w:p/>
+              <w:t>Money</w:t>
+            </w:r>
+          </w:p>
+        </w:tc>
+        <w:tc>
+          <w:tcPr>
+            <w:tcW w:w="2311" w:type="dxa"/>
+          </w:tcPr>
+          <w:p>
+            <w:r>
+              <w:t>Descriptive statistics</w:t>
+            </w:r>
+          </w:p>
         </w:tc>
       </w:tr>
       <w:tr>
@@ -781,15 +823,19 @@
           </w:tcPr>
           <w:p>
             <w:r>
-              <w:t>Foreign exchange theory</w:t>
-            </w:r>
-          </w:p>
-        </w:tc>
-        <w:tc>
-          <w:tcPr>
-            <w:tcW w:w="2311" w:type="dxa"/>
-          </w:tcPr>
-          <w:p/>
+              <w:t>The role of the financial system</w:t>
+            </w:r>
+          </w:p>
+        </w:tc>
+        <w:tc>
+          <w:tcPr>
+            <w:tcW w:w="2311" w:type="dxa"/>
+          </w:tcPr>
+          <w:p>
+            <w:r>
+              <w:t>Inferential statistics</w:t>
+            </w:r>
+          </w:p>
         </w:tc>
       </w:tr>
       <w:tr>
@@ -850,15 +896,19 @@
           </w:tcPr>
           <w:p>
             <w:r>
-              <w:t>Foreign exchange empirical evidence</w:t>
-            </w:r>
-          </w:p>
-        </w:tc>
-        <w:tc>
-          <w:tcPr>
-            <w:tcW w:w="2311" w:type="dxa"/>
-          </w:tcPr>
-          <w:p/>
+              <w:t>Balance of payments and international markets</w:t>
+            </w:r>
+          </w:p>
+        </w:tc>
+        <w:tc>
+          <w:tcPr>
+            <w:tcW w:w="2311" w:type="dxa"/>
+          </w:tcPr>
+          <w:p>
+            <w:r>
+              <w:t>Inferential statistics</w:t>
+            </w:r>
+          </w:p>
         </w:tc>
       </w:tr>
       <w:tr>
@@ -930,15 +980,19 @@
           </w:tcPr>
           <w:p>
             <w:r>
-              <w:t xml:space="preserve">Information, risk and uncertainty. </w:t>
-            </w:r>
-          </w:p>
-        </w:tc>
-        <w:tc>
-          <w:tcPr>
-            <w:tcW w:w="2311" w:type="dxa"/>
-          </w:tcPr>
-          <w:p/>
+              <w:t>Foreign exchange theory</w:t>
+            </w:r>
+          </w:p>
+        </w:tc>
+        <w:tc>
+          <w:tcPr>
+            <w:tcW w:w="2311" w:type="dxa"/>
+          </w:tcPr>
+          <w:p>
+            <w:r>
+              <w:t>Correlation and regression</w:t>
+            </w:r>
+          </w:p>
         </w:tc>
       </w:tr>
       <w:tr>
@@ -989,15 +1043,19 @@
           </w:tcPr>
           <w:p>
             <w:r>
-              <w:t>Fiscal policy deficits and debt</w:t>
-            </w:r>
-          </w:p>
-        </w:tc>
-        <w:tc>
-          <w:tcPr>
-            <w:tcW w:w="2311" w:type="dxa"/>
-          </w:tcPr>
-          <w:p/>
+              <w:t>Foreign exchange empirical evidence</w:t>
+            </w:r>
+          </w:p>
+        </w:tc>
+        <w:tc>
+          <w:tcPr>
+            <w:tcW w:w="2311" w:type="dxa"/>
+          </w:tcPr>
+          <w:p>
+            <w:r>
+              <w:t>Correlation and regression</w:t>
+            </w:r>
+          </w:p>
         </w:tc>
       </w:tr>
       <w:tr>
@@ -1059,15 +1117,19 @@
           </w:tcPr>
           <w:p>
             <w:r>
-              <w:t xml:space="preserve">International financial crisis. </w:t>
-            </w:r>
-          </w:p>
-        </w:tc>
-        <w:tc>
-          <w:tcPr>
-            <w:tcW w:w="2311" w:type="dxa"/>
-          </w:tcPr>
-          <w:p/>
+              <w:t xml:space="preserve">Information, risk and uncertainty. </w:t>
+            </w:r>
+          </w:p>
+        </w:tc>
+        <w:tc>
+          <w:tcPr>
+            <w:tcW w:w="2311" w:type="dxa"/>
+          </w:tcPr>
+          <w:p>
+            <w:r>
+              <w:t>Correlation and regression</w:t>
+            </w:r>
+          </w:p>
         </w:tc>
       </w:tr>
       <w:tr>
@@ -1116,13 +1178,21 @@
           <w:tcPr>
             <w:tcW w:w="2311" w:type="dxa"/>
           </w:tcPr>
-          <w:p/>
-        </w:tc>
-        <w:tc>
-          <w:tcPr>
-            <w:tcW w:w="2311" w:type="dxa"/>
-          </w:tcPr>
-          <w:p/>
+          <w:p>
+            <w:r>
+              <w:t>Fiscal policy deficits and debt</w:t>
+            </w:r>
+          </w:p>
+        </w:tc>
+        <w:tc>
+          <w:tcPr>
+            <w:tcW w:w="2311" w:type="dxa"/>
+          </w:tcPr>
+          <w:p>
+            <w:r>
+              <w:t>Writing literature review</w:t>
+            </w:r>
+          </w:p>
         </w:tc>
       </w:tr>
       <w:tr>
@@ -1170,13 +1240,21 @@
           <w:tcPr>
             <w:tcW w:w="2311" w:type="dxa"/>
           </w:tcPr>
-          <w:p/>
-        </w:tc>
-        <w:tc>
-          <w:tcPr>
-            <w:tcW w:w="2311" w:type="dxa"/>
-          </w:tcPr>
-          <w:p/>
+          <w:p>
+            <w:r>
+              <w:t xml:space="preserve">International financial crisis. </w:t>
+            </w:r>
+          </w:p>
+        </w:tc>
+        <w:tc>
+          <w:tcPr>
+            <w:tcW w:w="2311" w:type="dxa"/>
+          </w:tcPr>
+          <w:p>
+            <w:r>
+              <w:t>Presenting research findings</w:t>
+            </w:r>
+          </w:p>
         </w:tc>
       </w:tr>
       <w:tr>
@@ -1231,7 +1309,11 @@
           <w:tcPr>
             <w:tcW w:w="2311" w:type="dxa"/>
           </w:tcPr>
-          <w:p/>
+          <w:p>
+            <w:r>
+              <w:t>Critical evaluation of published research</w:t>
+            </w:r>
+          </w:p>
         </w:tc>
       </w:tr>
       <w:tr>
@@ -1286,7 +1368,13 @@
           <w:tcPr>
             <w:tcW w:w="2311" w:type="dxa"/>
           </w:tcPr>
-          <w:p/>
+          <w:p>
+            <w:r>
+              <w:t>Other</w:t>
+            </w:r>
+            <w:bookmarkStart w:id="0" w:name="_GoBack"/>
+            <w:bookmarkEnd w:id="0"/>
+          </w:p>
         </w:tc>
       </w:tr>
     </w:tbl>

</xml_diff>